<commit_message>
Final commit (Let's hope)
</commit_message>
<xml_diff>
--- a/Documentación/Análisis de requisitos.docx
+++ b/Documentación/Análisis de requisitos.docx
@@ -337,10 +337,40 @@
               <w:jc w:val="both"/>
             </w:pPr>
             <w:r>
-              <w:t>La partida se terminará si uno de los dos jugadores muere</w:t>
+              <w:t xml:space="preserve">La partida se terminará si </w:t>
             </w:r>
             <w:r>
-              <w:t>.</w:t>
+              <w:t>los dos jugadores mueren</w:t>
+            </w:r>
+          </w:p>
+        </w:tc>
+      </w:tr>
+      <w:tr>
+        <w:tc>
+          <w:tcPr>
+            <w:tcW w:w="7506" w:type="dxa"/>
+          </w:tcPr>
+          <w:p>
+            <w:pPr>
+              <w:jc w:val="both"/>
+            </w:pPr>
+            <w:r>
+              <w:t>En caso de muerte de uno de los jugadores pasará a ser espectador del otro.</w:t>
+            </w:r>
+          </w:p>
+        </w:tc>
+      </w:tr>
+      <w:tr>
+        <w:tc>
+          <w:tcPr>
+            <w:tcW w:w="7506" w:type="dxa"/>
+          </w:tcPr>
+          <w:p>
+            <w:pPr>
+              <w:jc w:val="both"/>
+            </w:pPr>
+            <w:r>
+              <w:t>En caso de que cualquiera de los jugadores llegue al final de la pantalla se reiniciará la vida de ambos y empezarán en el siguiente mapa.</w:t>
             </w:r>
           </w:p>
         </w:tc>
@@ -4202,6 +4232,7 @@
   </w:compat>
   <w:rsids>
     <w:rsidRoot w:val="00D331D2"/>
+    <w:rsid w:val="002219B8"/>
     <w:rsid w:val="00657A2A"/>
     <w:rsid w:val="00D331D2"/>
     <w:rsid w:val="00DE345E"/>

</xml_diff>